<commit_message>
Prueba de modelo de calidad final
</commit_message>
<xml_diff>
--- a/Prueba Modelo de calidad.docx
+++ b/Prueba Modelo de calidad.docx
@@ -828,7 +828,13 @@
         <w:rPr>
           <w:b/>
         </w:rPr>
-        <w:t>Subcaracteristica</w:t>
+        <w:t>Subcaracterí</w:t>
+      </w:r>
+      <w:r>
+        <w:rPr>
+          <w:b/>
+        </w:rPr>
+        <w:t>stica</w:t>
       </w:r>
       <w:proofErr w:type="spellEnd"/>
       <w:r>
@@ -1217,35 +1223,29 @@
     <w:p>
       <w:pPr>
         <w:rPr>
-          <w:shd w:val="clear" w:color="auto" w:fill="6AA84F"/>
+          <w:sz w:val="32"/>
+          <w:szCs w:val="32"/>
         </w:rPr>
       </w:pPr>
     </w:p>
     <w:p>
-      <w:pPr>
-        <w:rPr>
-          <w:sz w:val="32"/>
-          <w:szCs w:val="32"/>
-        </w:rPr>
-      </w:pPr>
+      <w:r>
+        <w:rPr>
+          <w:b/>
+        </w:rPr>
+        <w:t>Subcaracteristica Ponderada:</w:t>
+      </w:r>
+      <w:r>
+        <w:t xml:space="preserve"> Utilización de los recursos.</w:t>
+      </w:r>
     </w:p>
+    <w:p/>
     <w:p>
-      <w:pPr>
-        <w:rPr>
-          <w:sz w:val="32"/>
-          <w:szCs w:val="32"/>
-        </w:rPr>
-      </w:pPr>
-    </w:p>
-    <w:p>
       <w:r>
         <w:rPr>
           <w:b/>
         </w:rPr>
-        <w:t>Subcaracteristica Ponderada:</w:t>
-      </w:r>
-      <w:r>
-        <w:t xml:space="preserve"> Utilización de los recursos.</w:t>
+        <w:t>Subtotal: 6 pts.</w:t>
       </w:r>
     </w:p>
     <w:p/>
@@ -1498,7 +1498,7 @@
           <w:rFonts w:ascii="TTE25CF910t00" w:eastAsia="TTE25CF910t00" w:hAnsi="TTE25CF910t00" w:cs="TTE25CF910t00"/>
           <w:lang w:val="es-ES"/>
         </w:rPr>
-        <w:t xml:space="preserve">Procedemos a realizar el sistema, sin cerrar correctamente el programa. Una vez iniciado el </w:t>
+        <w:t xml:space="preserve">Procedemos a realizar el sistema, sin cerrar correctamente el programa. Una vez iniciado el sistema nuevamente, abrimos el programa y notamos que los datos ingresados se encuentran </w:t>
       </w:r>
       <w:r>
         <w:rPr>
@@ -1506,7 +1506,7 @@
           <w:lang w:val="es-ES"/>
         </w:rPr>
         <w:lastRenderedPageBreak/>
-        <w:t xml:space="preserve">sistema nuevamente, abrimos el programa y notamos que los datos ingresados se encuentran correctamente en </w:t>
+        <w:t xml:space="preserve">correctamente en </w:t>
       </w:r>
       <w:r>
         <w:rPr>
@@ -1736,8 +1736,6 @@
       </w:r>
     </w:p>
     <w:p/>
-    <w:p/>
-    <w:p/>
     <w:p>
       <w:pPr>
         <w:numPr>
@@ -1789,6 +1787,12 @@
     </w:p>
     <w:p/>
     <w:p>
+      <w:r>
+        <w:t>Está característica no se ha contemplado.</w:t>
+      </w:r>
+    </w:p>
+    <w:p/>
+    <w:p>
       <w:pPr>
         <w:widowControl w:val="0"/>
         <w:spacing w:line="240" w:lineRule="auto"/>
@@ -1855,77 +1859,32 @@
         <w:t>• Reanuda sus actividades y vuelve al estado en que estaba.</w:t>
       </w:r>
     </w:p>
-    <w:p/>
     <w:p>
       <w:pPr>
         <w:rPr>
+          <w:u w:val="single"/>
           <w:shd w:val="clear" w:color="auto" w:fill="38761D"/>
         </w:rPr>
       </w:pPr>
     </w:p>
     <w:p>
-      <w:pPr>
+      <w:r>
         <w:rPr>
           <w:u w:val="single"/>
-          <w:shd w:val="clear" w:color="auto" w:fill="38761D"/>
-        </w:rPr>
-      </w:pPr>
-    </w:p>
-    <w:p>
-      <w:pPr>
-        <w:rPr>
-          <w:u w:val="single"/>
-        </w:rPr>
-      </w:pPr>
-      <w:r>
-        <w:rPr>
-          <w:u w:val="single"/>
-        </w:rPr>
-        <w:t xml:space="preserve"> Evaluación:</w:t>
-      </w:r>
-    </w:p>
-    <w:p>
-      <w:pPr>
-        <w:numPr>
-          <w:ilvl w:val="0"/>
-          <w:numId w:val="12"/>
-        </w:numPr>
-        <w:contextualSpacing/>
-      </w:pPr>
-      <w:r>
-        <w:t xml:space="preserve">No aceptable [0]: No se cumple con ninguna </w:t>
-      </w:r>
-      <w:proofErr w:type="spellStart"/>
-      <w:r>
-        <w:t>ninguna</w:t>
-      </w:r>
-      <w:proofErr w:type="spellEnd"/>
-      <w:r>
-        <w:t xml:space="preserve"> característica.</w:t>
-      </w:r>
-    </w:p>
-    <w:p>
-      <w:pPr>
-        <w:numPr>
-          <w:ilvl w:val="0"/>
-          <w:numId w:val="12"/>
-        </w:numPr>
-        <w:contextualSpacing/>
-      </w:pPr>
-      <w:r>
-        <w:t>Medianamente aceptable [1]: Se cumple con 1 característica.</w:t>
-      </w:r>
-    </w:p>
-    <w:p>
-      <w:pPr>
-        <w:numPr>
-          <w:ilvl w:val="0"/>
-          <w:numId w:val="12"/>
-        </w:numPr>
-        <w:contextualSpacing/>
-      </w:pPr>
-      <w:r>
-        <w:t>Aceptable [2]: Se cumple con las 2 características.</w:t>
+        </w:rPr>
+        <w:t>Evaluación:</w:t>
+      </w:r>
+      <w:r>
+        <w:t xml:space="preserve"> Al no cumplir con ninguna característica, la </w:t>
+      </w:r>
+      <w:r>
+        <w:rPr>
+          <w:b/>
+        </w:rPr>
+        <w:t>capacidad de recuperación de errores</w:t>
+      </w:r>
+      <w:r>
+        <w:t xml:space="preserve"> es no aceptable y no suma puntos.</w:t>
       </w:r>
     </w:p>
     <w:p/>
@@ -1943,6 +1902,15 @@
     </w:p>
     <w:p/>
     <w:p>
+      <w:r>
+        <w:rPr>
+          <w:b/>
+        </w:rPr>
+        <w:t>Subtotal: 4 pts.</w:t>
+      </w:r>
+    </w:p>
+    <w:p/>
+    <w:p>
       <w:pPr>
         <w:ind w:left="360"/>
         <w:rPr>
@@ -1956,7 +1924,6 @@
           <w:sz w:val="36"/>
           <w:szCs w:val="36"/>
         </w:rPr>
-        <w:lastRenderedPageBreak/>
         <w:t xml:space="preserve">4. </w:t>
       </w:r>
       <w:r>
@@ -6384,7 +6351,6 @@
                 <w:szCs w:val="28"/>
                 <w:lang w:val="es-AR"/>
               </w:rPr>
-              <w:lastRenderedPageBreak/>
               <w:t>Mé</w:t>
             </w:r>
             <w:r>
@@ -6988,6 +6954,7 @@
                 <w:rFonts w:ascii="Calibri" w:eastAsia="Times New Roman" w:hAnsi="Calibri" w:cs="Calibri"/>
                 <w:lang w:val="es-AR"/>
               </w:rPr>
+              <w:lastRenderedPageBreak/>
               <w:t>llenarCamposLibro</w:t>
             </w:r>
             <w:proofErr w:type="spellEnd"/>
@@ -12682,7 +12649,6 @@
                 <w:rFonts w:ascii="Calibri" w:eastAsia="Times New Roman" w:hAnsi="Calibri" w:cs="Calibri"/>
                 <w:lang w:val="es-AR"/>
               </w:rPr>
-              <w:lastRenderedPageBreak/>
               <w:t>run(</w:t>
             </w:r>
             <w:proofErr w:type="gramEnd"/>
@@ -12883,6 +12849,7 @@
                 <w:szCs w:val="28"/>
                 <w:lang w:val="es-AR"/>
               </w:rPr>
+              <w:lastRenderedPageBreak/>
               <w:t>Mé</w:t>
             </w:r>
             <w:r>
@@ -17751,7 +17718,6 @@
         <w:rPr>
           <w:u w:val="single"/>
         </w:rPr>
-        <w:lastRenderedPageBreak/>
         <w:t>Evaluación:</w:t>
       </w:r>
       <w:r>
@@ -17799,6 +17765,7 @@
           <w:sz w:val="26"/>
           <w:szCs w:val="26"/>
         </w:rPr>
+        <w:lastRenderedPageBreak/>
         <w:t>Capacidad para ser modificado:</w:t>
       </w:r>
     </w:p>
@@ -17822,69 +17789,807 @@
       </w:r>
     </w:p>
     <w:p/>
-    <w:p/>
+    <w:tbl>
+      <w:tblPr>
+        <w:tblStyle w:val="Tablaconcuadrcula"/>
+        <w:tblW w:w="0" w:type="auto"/>
+        <w:tblBorders>
+          <w:top w:val="none" w:sz="0" w:space="0" w:color="auto"/>
+          <w:left w:val="none" w:sz="0" w:space="0" w:color="auto"/>
+          <w:bottom w:val="none" w:sz="0" w:space="0" w:color="auto"/>
+          <w:right w:val="none" w:sz="0" w:space="0" w:color="auto"/>
+          <w:insideH w:val="none" w:sz="0" w:space="0" w:color="auto"/>
+          <w:insideV w:val="none" w:sz="0" w:space="0" w:color="auto"/>
+        </w:tblBorders>
+        <w:tblLook w:val="04A0" w:firstRow="1" w:lastRow="0" w:firstColumn="1" w:lastColumn="0" w:noHBand="0" w:noVBand="1"/>
+      </w:tblPr>
+      <w:tblGrid>
+        <w:gridCol w:w="4509"/>
+        <w:gridCol w:w="4510"/>
+      </w:tblGrid>
+      <w:tr>
+        <w:tc>
+          <w:tcPr>
+            <w:tcW w:w="4509" w:type="dxa"/>
+          </w:tcPr>
+          <w:p>
+            <w:pPr>
+              <w:pBdr>
+                <w:top w:val="none" w:sz="0" w:space="0" w:color="auto"/>
+                <w:left w:val="none" w:sz="0" w:space="0" w:color="auto"/>
+                <w:bottom w:val="none" w:sz="0" w:space="0" w:color="auto"/>
+                <w:right w:val="none" w:sz="0" w:space="0" w:color="auto"/>
+                <w:between w:val="none" w:sz="0" w:space="0" w:color="auto"/>
+              </w:pBdr>
+            </w:pPr>
+            <w:proofErr w:type="spellStart"/>
+            <w:proofErr w:type="gramStart"/>
+            <w:r>
+              <w:rPr>
+                <w:rFonts w:ascii="Calibri" w:eastAsia="Times New Roman" w:hAnsi="Calibri" w:cs="Calibri"/>
+                <w:sz w:val="24"/>
+              </w:rPr>
+              <w:t>searchLibro</w:t>
+            </w:r>
+            <w:proofErr w:type="spellEnd"/>
+            <w:r>
+              <w:rPr>
+                <w:rFonts w:ascii="Calibri" w:eastAsia="Times New Roman" w:hAnsi="Calibri" w:cs="Calibri"/>
+                <w:sz w:val="24"/>
+              </w:rPr>
+              <w:t>(</w:t>
+            </w:r>
+            <w:proofErr w:type="gramEnd"/>
+            <w:r>
+              <w:rPr>
+                <w:rFonts w:ascii="Calibri" w:eastAsia="Times New Roman" w:hAnsi="Calibri" w:cs="Calibri"/>
+                <w:sz w:val="24"/>
+              </w:rPr>
+              <w:t>)</w:t>
+            </w:r>
+            <w:r>
+              <w:rPr>
+                <w:rFonts w:ascii="Calibri" w:eastAsia="Times New Roman" w:hAnsi="Calibri" w:cs="Calibri"/>
+              </w:rPr>
+              <w:tab/>
+            </w:r>
+          </w:p>
+        </w:tc>
+        <w:tc>
+          <w:tcPr>
+            <w:tcW w:w="4510" w:type="dxa"/>
+          </w:tcPr>
+          <w:p>
+            <w:pPr>
+              <w:pBdr>
+                <w:top w:val="none" w:sz="0" w:space="0" w:color="auto"/>
+                <w:left w:val="none" w:sz="0" w:space="0" w:color="auto"/>
+                <w:bottom w:val="none" w:sz="0" w:space="0" w:color="auto"/>
+                <w:right w:val="none" w:sz="0" w:space="0" w:color="auto"/>
+                <w:between w:val="none" w:sz="0" w:space="0" w:color="auto"/>
+              </w:pBdr>
+            </w:pPr>
+            <w:r>
+              <w:rPr>
+                <w:noProof/>
+              </w:rPr>
+              <w:drawing>
+                <wp:inline distT="0" distB="0" distL="0" distR="0" wp14:anchorId="54087731" wp14:editId="63D1666B">
+                  <wp:extent cx="1581150" cy="317500"/>
+                  <wp:effectExtent l="0" t="0" r="0" b="6350"/>
+                  <wp:docPr id="31" name="Imagen 31"/>
+                  <wp:cNvGraphicFramePr>
+                    <a:graphicFrameLocks xmlns:a="http://schemas.openxmlformats.org/drawingml/2006/main" noChangeAspect="1"/>
+                  </wp:cNvGraphicFramePr>
+                  <a:graphic xmlns:a="http://schemas.openxmlformats.org/drawingml/2006/main">
+                    <a:graphicData uri="http://schemas.openxmlformats.org/drawingml/2006/picture">
+                      <pic:pic xmlns:pic="http://schemas.openxmlformats.org/drawingml/2006/picture">
+                        <pic:nvPicPr>
+                          <pic:cNvPr id="0" name="Imagen 8"/>
+                          <pic:cNvPicPr>
+                            <a:picLocks noChangeAspect="1" noChangeArrowheads="1"/>
+                          </pic:cNvPicPr>
+                        </pic:nvPicPr>
+                        <pic:blipFill>
+                          <a:blip r:embed="rId18">
+                            <a:extLst>
+                              <a:ext uri="{28A0092B-C50C-407E-A947-70E740481C1C}">
+                                <a14:useLocalDpi xmlns:a14="http://schemas.microsoft.com/office/drawing/2010/main" val="0"/>
+                              </a:ext>
+                            </a:extLst>
+                          </a:blip>
+                          <a:srcRect/>
+                          <a:stretch>
+                            <a:fillRect/>
+                          </a:stretch>
+                        </pic:blipFill>
+                        <pic:spPr bwMode="auto">
+                          <a:xfrm>
+                            <a:off x="0" y="0"/>
+                            <a:ext cx="1581150" cy="317500"/>
+                          </a:xfrm>
+                          <a:prstGeom prst="rect">
+                            <a:avLst/>
+                          </a:prstGeom>
+                          <a:noFill/>
+                          <a:ln>
+                            <a:noFill/>
+                          </a:ln>
+                        </pic:spPr>
+                      </pic:pic>
+                    </a:graphicData>
+                  </a:graphic>
+                </wp:inline>
+              </w:drawing>
+            </w:r>
+          </w:p>
+          <w:p>
+            <w:pPr>
+              <w:pBdr>
+                <w:top w:val="none" w:sz="0" w:space="0" w:color="auto"/>
+                <w:left w:val="none" w:sz="0" w:space="0" w:color="auto"/>
+                <w:bottom w:val="none" w:sz="0" w:space="0" w:color="auto"/>
+                <w:right w:val="none" w:sz="0" w:space="0" w:color="auto"/>
+                <w:between w:val="none" w:sz="0" w:space="0" w:color="auto"/>
+              </w:pBdr>
+            </w:pPr>
+          </w:p>
+        </w:tc>
+      </w:tr>
+      <w:tr>
+        <w:tc>
+          <w:tcPr>
+            <w:tcW w:w="4509" w:type="dxa"/>
+          </w:tcPr>
+          <w:p>
+            <w:pPr>
+              <w:pBdr>
+                <w:top w:val="none" w:sz="0" w:space="0" w:color="auto"/>
+                <w:left w:val="none" w:sz="0" w:space="0" w:color="auto"/>
+                <w:bottom w:val="none" w:sz="0" w:space="0" w:color="auto"/>
+                <w:right w:val="none" w:sz="0" w:space="0" w:color="auto"/>
+                <w:between w:val="none" w:sz="0" w:space="0" w:color="auto"/>
+              </w:pBdr>
+            </w:pPr>
+            <w:proofErr w:type="spellStart"/>
+            <w:proofErr w:type="gramStart"/>
+            <w:r>
+              <w:rPr>
+                <w:sz w:val="24"/>
+              </w:rPr>
+              <w:t>ordenarResultado</w:t>
+            </w:r>
+            <w:proofErr w:type="spellEnd"/>
+            <w:r>
+              <w:rPr>
+                <w:sz w:val="24"/>
+              </w:rPr>
+              <w:t>(</w:t>
+            </w:r>
+            <w:proofErr w:type="gramEnd"/>
+            <w:r>
+              <w:rPr>
+                <w:sz w:val="24"/>
+              </w:rPr>
+              <w:t xml:space="preserve">) </w:t>
+            </w:r>
+            <w:r>
+              <w:tab/>
+            </w:r>
+          </w:p>
+        </w:tc>
+        <w:tc>
+          <w:tcPr>
+            <w:tcW w:w="4510" w:type="dxa"/>
+          </w:tcPr>
+          <w:p>
+            <w:pPr>
+              <w:pBdr>
+                <w:top w:val="none" w:sz="0" w:space="0" w:color="auto"/>
+                <w:left w:val="none" w:sz="0" w:space="0" w:color="auto"/>
+                <w:bottom w:val="none" w:sz="0" w:space="0" w:color="auto"/>
+                <w:right w:val="none" w:sz="0" w:space="0" w:color="auto"/>
+                <w:between w:val="none" w:sz="0" w:space="0" w:color="auto"/>
+              </w:pBdr>
+            </w:pPr>
+            <w:r>
+              <w:rPr>
+                <w:rFonts w:ascii="Calibri" w:eastAsia="Times New Roman" w:hAnsi="Calibri" w:cs="Calibri"/>
+                <w:noProof/>
+              </w:rPr>
+              <w:drawing>
+                <wp:inline distT="0" distB="0" distL="0" distR="0" wp14:anchorId="0F927A20" wp14:editId="0163E8B5">
+                  <wp:extent cx="1581150" cy="342900"/>
+                  <wp:effectExtent l="0" t="0" r="0" b="0"/>
+                  <wp:docPr id="30" name="Imagen 30"/>
+                  <wp:cNvGraphicFramePr>
+                    <a:graphicFrameLocks xmlns:a="http://schemas.openxmlformats.org/drawingml/2006/main" noChangeAspect="1"/>
+                  </wp:cNvGraphicFramePr>
+                  <a:graphic xmlns:a="http://schemas.openxmlformats.org/drawingml/2006/main">
+                    <a:graphicData uri="http://schemas.openxmlformats.org/drawingml/2006/picture">
+                      <pic:pic xmlns:pic="http://schemas.openxmlformats.org/drawingml/2006/picture">
+                        <pic:nvPicPr>
+                          <pic:cNvPr id="0" name="Imagen 7"/>
+                          <pic:cNvPicPr>
+                            <a:picLocks noChangeAspect="1" noChangeArrowheads="1"/>
+                          </pic:cNvPicPr>
+                        </pic:nvPicPr>
+                        <pic:blipFill>
+                          <a:blip r:embed="rId19">
+                            <a:extLst>
+                              <a:ext uri="{28A0092B-C50C-407E-A947-70E740481C1C}">
+                                <a14:useLocalDpi xmlns:a14="http://schemas.microsoft.com/office/drawing/2010/main" val="0"/>
+                              </a:ext>
+                            </a:extLst>
+                          </a:blip>
+                          <a:srcRect/>
+                          <a:stretch>
+                            <a:fillRect/>
+                          </a:stretch>
+                        </pic:blipFill>
+                        <pic:spPr bwMode="auto">
+                          <a:xfrm>
+                            <a:off x="0" y="0"/>
+                            <a:ext cx="1581150" cy="342900"/>
+                          </a:xfrm>
+                          <a:prstGeom prst="rect">
+                            <a:avLst/>
+                          </a:prstGeom>
+                          <a:noFill/>
+                          <a:ln>
+                            <a:noFill/>
+                          </a:ln>
+                        </pic:spPr>
+                      </pic:pic>
+                    </a:graphicData>
+                  </a:graphic>
+                </wp:inline>
+              </w:drawing>
+            </w:r>
+          </w:p>
+          <w:p>
+            <w:pPr>
+              <w:pBdr>
+                <w:top w:val="none" w:sz="0" w:space="0" w:color="auto"/>
+                <w:left w:val="none" w:sz="0" w:space="0" w:color="auto"/>
+                <w:bottom w:val="none" w:sz="0" w:space="0" w:color="auto"/>
+                <w:right w:val="none" w:sz="0" w:space="0" w:color="auto"/>
+                <w:between w:val="none" w:sz="0" w:space="0" w:color="auto"/>
+              </w:pBdr>
+            </w:pPr>
+          </w:p>
+        </w:tc>
+      </w:tr>
+      <w:tr>
+        <w:tc>
+          <w:tcPr>
+            <w:tcW w:w="4509" w:type="dxa"/>
+          </w:tcPr>
+          <w:p>
+            <w:pPr>
+              <w:pBdr>
+                <w:top w:val="none" w:sz="0" w:space="0" w:color="auto"/>
+                <w:left w:val="none" w:sz="0" w:space="0" w:color="auto"/>
+                <w:bottom w:val="none" w:sz="0" w:space="0" w:color="auto"/>
+                <w:right w:val="none" w:sz="0" w:space="0" w:color="auto"/>
+                <w:between w:val="none" w:sz="0" w:space="0" w:color="auto"/>
+              </w:pBdr>
+            </w:pPr>
+            <w:proofErr w:type="gramStart"/>
+            <w:r>
+              <w:rPr>
+                <w:sz w:val="24"/>
+              </w:rPr>
+              <w:t>registrarse(</w:t>
+            </w:r>
+            <w:proofErr w:type="gramEnd"/>
+            <w:r>
+              <w:rPr>
+                <w:sz w:val="24"/>
+              </w:rPr>
+              <w:t>)</w:t>
+            </w:r>
+            <w:r>
+              <w:rPr>
+                <w:sz w:val="24"/>
+              </w:rPr>
+              <w:tab/>
+            </w:r>
+          </w:p>
+        </w:tc>
+        <w:tc>
+          <w:tcPr>
+            <w:tcW w:w="4510" w:type="dxa"/>
+          </w:tcPr>
+          <w:p>
+            <w:pPr>
+              <w:pBdr>
+                <w:top w:val="none" w:sz="0" w:space="0" w:color="auto"/>
+                <w:left w:val="none" w:sz="0" w:space="0" w:color="auto"/>
+                <w:bottom w:val="none" w:sz="0" w:space="0" w:color="auto"/>
+                <w:right w:val="none" w:sz="0" w:space="0" w:color="auto"/>
+                <w:between w:val="none" w:sz="0" w:space="0" w:color="auto"/>
+              </w:pBdr>
+            </w:pPr>
+            <w:r>
+              <w:rPr>
+                <w:noProof/>
+              </w:rPr>
+              <w:drawing>
+                <wp:inline distT="0" distB="0" distL="0" distR="0" wp14:anchorId="0AF365EB" wp14:editId="369997BA">
+                  <wp:extent cx="1562100" cy="311150"/>
+                  <wp:effectExtent l="0" t="0" r="0" b="0"/>
+                  <wp:docPr id="29" name="Imagen 29"/>
+                  <wp:cNvGraphicFramePr>
+                    <a:graphicFrameLocks xmlns:a="http://schemas.openxmlformats.org/drawingml/2006/main" noChangeAspect="1"/>
+                  </wp:cNvGraphicFramePr>
+                  <a:graphic xmlns:a="http://schemas.openxmlformats.org/drawingml/2006/main">
+                    <a:graphicData uri="http://schemas.openxmlformats.org/drawingml/2006/picture">
+                      <pic:pic xmlns:pic="http://schemas.openxmlformats.org/drawingml/2006/picture">
+                        <pic:nvPicPr>
+                          <pic:cNvPr id="0" name="Imagen 9"/>
+                          <pic:cNvPicPr>
+                            <a:picLocks noChangeAspect="1" noChangeArrowheads="1"/>
+                          </pic:cNvPicPr>
+                        </pic:nvPicPr>
+                        <pic:blipFill>
+                          <a:blip r:embed="rId20">
+                            <a:extLst>
+                              <a:ext uri="{28A0092B-C50C-407E-A947-70E740481C1C}">
+                                <a14:useLocalDpi xmlns:a14="http://schemas.microsoft.com/office/drawing/2010/main" val="0"/>
+                              </a:ext>
+                            </a:extLst>
+                          </a:blip>
+                          <a:srcRect/>
+                          <a:stretch>
+                            <a:fillRect/>
+                          </a:stretch>
+                        </pic:blipFill>
+                        <pic:spPr bwMode="auto">
+                          <a:xfrm>
+                            <a:off x="0" y="0"/>
+                            <a:ext cx="1562100" cy="311150"/>
+                          </a:xfrm>
+                          <a:prstGeom prst="rect">
+                            <a:avLst/>
+                          </a:prstGeom>
+                          <a:noFill/>
+                          <a:ln>
+                            <a:noFill/>
+                          </a:ln>
+                        </pic:spPr>
+                      </pic:pic>
+                    </a:graphicData>
+                  </a:graphic>
+                </wp:inline>
+              </w:drawing>
+            </w:r>
+          </w:p>
+          <w:p>
+            <w:pPr>
+              <w:pBdr>
+                <w:top w:val="none" w:sz="0" w:space="0" w:color="auto"/>
+                <w:left w:val="none" w:sz="0" w:space="0" w:color="auto"/>
+                <w:bottom w:val="none" w:sz="0" w:space="0" w:color="auto"/>
+                <w:right w:val="none" w:sz="0" w:space="0" w:color="auto"/>
+                <w:between w:val="none" w:sz="0" w:space="0" w:color="auto"/>
+              </w:pBdr>
+            </w:pPr>
+          </w:p>
+        </w:tc>
+      </w:tr>
+      <w:tr>
+        <w:tc>
+          <w:tcPr>
+            <w:tcW w:w="4509" w:type="dxa"/>
+          </w:tcPr>
+          <w:p>
+            <w:pPr>
+              <w:pBdr>
+                <w:top w:val="none" w:sz="0" w:space="0" w:color="auto"/>
+                <w:left w:val="none" w:sz="0" w:space="0" w:color="auto"/>
+                <w:bottom w:val="none" w:sz="0" w:space="0" w:color="auto"/>
+                <w:right w:val="none" w:sz="0" w:space="0" w:color="auto"/>
+                <w:between w:val="none" w:sz="0" w:space="0" w:color="auto"/>
+              </w:pBdr>
+            </w:pPr>
+            <w:proofErr w:type="spellStart"/>
+            <w:proofErr w:type="gramStart"/>
+            <w:r>
+              <w:rPr>
+                <w:sz w:val="24"/>
+              </w:rPr>
+              <w:t>cargarListeners</w:t>
+            </w:r>
+            <w:proofErr w:type="spellEnd"/>
+            <w:r>
+              <w:rPr>
+                <w:sz w:val="24"/>
+              </w:rPr>
+              <w:t>(</w:t>
+            </w:r>
+            <w:proofErr w:type="gramEnd"/>
+            <w:r>
+              <w:rPr>
+                <w:sz w:val="24"/>
+              </w:rPr>
+              <w:t>)</w:t>
+            </w:r>
+          </w:p>
+        </w:tc>
+        <w:tc>
+          <w:tcPr>
+            <w:tcW w:w="4510" w:type="dxa"/>
+          </w:tcPr>
+          <w:p>
+            <w:pPr>
+              <w:pBdr>
+                <w:top w:val="none" w:sz="0" w:space="0" w:color="auto"/>
+                <w:left w:val="none" w:sz="0" w:space="0" w:color="auto"/>
+                <w:bottom w:val="none" w:sz="0" w:space="0" w:color="auto"/>
+                <w:right w:val="none" w:sz="0" w:space="0" w:color="auto"/>
+                <w:between w:val="none" w:sz="0" w:space="0" w:color="auto"/>
+              </w:pBdr>
+            </w:pPr>
+            <w:r>
+              <w:rPr>
+                <w:noProof/>
+              </w:rPr>
+              <w:drawing>
+                <wp:inline distT="0" distB="0" distL="0" distR="0" wp14:anchorId="536493AF" wp14:editId="548294A3">
+                  <wp:extent cx="1619250" cy="342900"/>
+                  <wp:effectExtent l="0" t="0" r="0" b="0"/>
+                  <wp:docPr id="28" name="Imagen 28"/>
+                  <wp:cNvGraphicFramePr>
+                    <a:graphicFrameLocks xmlns:a="http://schemas.openxmlformats.org/drawingml/2006/main" noChangeAspect="1"/>
+                  </wp:cNvGraphicFramePr>
+                  <a:graphic xmlns:a="http://schemas.openxmlformats.org/drawingml/2006/main">
+                    <a:graphicData uri="http://schemas.openxmlformats.org/drawingml/2006/picture">
+                      <pic:pic xmlns:pic="http://schemas.openxmlformats.org/drawingml/2006/picture">
+                        <pic:nvPicPr>
+                          <pic:cNvPr id="0" name="Imagen 10"/>
+                          <pic:cNvPicPr>
+                            <a:picLocks noChangeAspect="1" noChangeArrowheads="1"/>
+                          </pic:cNvPicPr>
+                        </pic:nvPicPr>
+                        <pic:blipFill>
+                          <a:blip r:embed="rId21">
+                            <a:extLst>
+                              <a:ext uri="{28A0092B-C50C-407E-A947-70E740481C1C}">
+                                <a14:useLocalDpi xmlns:a14="http://schemas.microsoft.com/office/drawing/2010/main" val="0"/>
+                              </a:ext>
+                            </a:extLst>
+                          </a:blip>
+                          <a:srcRect/>
+                          <a:stretch>
+                            <a:fillRect/>
+                          </a:stretch>
+                        </pic:blipFill>
+                        <pic:spPr bwMode="auto">
+                          <a:xfrm>
+                            <a:off x="0" y="0"/>
+                            <a:ext cx="1619250" cy="342900"/>
+                          </a:xfrm>
+                          <a:prstGeom prst="rect">
+                            <a:avLst/>
+                          </a:prstGeom>
+                          <a:noFill/>
+                          <a:ln>
+                            <a:noFill/>
+                          </a:ln>
+                        </pic:spPr>
+                      </pic:pic>
+                    </a:graphicData>
+                  </a:graphic>
+                </wp:inline>
+              </w:drawing>
+            </w:r>
+          </w:p>
+          <w:p>
+            <w:pPr>
+              <w:pBdr>
+                <w:top w:val="none" w:sz="0" w:space="0" w:color="auto"/>
+                <w:left w:val="none" w:sz="0" w:space="0" w:color="auto"/>
+                <w:bottom w:val="none" w:sz="0" w:space="0" w:color="auto"/>
+                <w:right w:val="none" w:sz="0" w:space="0" w:color="auto"/>
+                <w:between w:val="none" w:sz="0" w:space="0" w:color="auto"/>
+              </w:pBdr>
+            </w:pPr>
+          </w:p>
+        </w:tc>
+      </w:tr>
+      <w:tr>
+        <w:tc>
+          <w:tcPr>
+            <w:tcW w:w="4509" w:type="dxa"/>
+          </w:tcPr>
+          <w:p>
+            <w:pPr>
+              <w:pBdr>
+                <w:top w:val="none" w:sz="0" w:space="0" w:color="auto"/>
+                <w:left w:val="none" w:sz="0" w:space="0" w:color="auto"/>
+                <w:bottom w:val="none" w:sz="0" w:space="0" w:color="auto"/>
+                <w:right w:val="none" w:sz="0" w:space="0" w:color="auto"/>
+                <w:between w:val="none" w:sz="0" w:space="0" w:color="auto"/>
+              </w:pBdr>
+            </w:pPr>
+            <w:proofErr w:type="spellStart"/>
+            <w:proofErr w:type="gramStart"/>
+            <w:r>
+              <w:rPr>
+                <w:sz w:val="24"/>
+              </w:rPr>
+              <w:t>validarCamposLibro</w:t>
+            </w:r>
+            <w:proofErr w:type="spellEnd"/>
+            <w:r>
+              <w:rPr>
+                <w:sz w:val="24"/>
+              </w:rPr>
+              <w:t>(</w:t>
+            </w:r>
+            <w:proofErr w:type="gramEnd"/>
+            <w:r>
+              <w:rPr>
+                <w:sz w:val="24"/>
+              </w:rPr>
+              <w:t>)</w:t>
+            </w:r>
+          </w:p>
+        </w:tc>
+        <w:tc>
+          <w:tcPr>
+            <w:tcW w:w="4510" w:type="dxa"/>
+          </w:tcPr>
+          <w:p>
+            <w:pPr>
+              <w:pBdr>
+                <w:top w:val="none" w:sz="0" w:space="0" w:color="auto"/>
+                <w:left w:val="none" w:sz="0" w:space="0" w:color="auto"/>
+                <w:bottom w:val="none" w:sz="0" w:space="0" w:color="auto"/>
+                <w:right w:val="none" w:sz="0" w:space="0" w:color="auto"/>
+                <w:between w:val="none" w:sz="0" w:space="0" w:color="auto"/>
+              </w:pBdr>
+            </w:pPr>
+            <w:r>
+              <w:rPr>
+                <w:noProof/>
+              </w:rPr>
+              <w:drawing>
+                <wp:inline distT="0" distB="0" distL="0" distR="0" wp14:anchorId="4C1016A3" wp14:editId="20415863">
+                  <wp:extent cx="1612900" cy="323850"/>
+                  <wp:effectExtent l="0" t="0" r="6350" b="0"/>
+                  <wp:docPr id="27" name="Imagen 27"/>
+                  <wp:cNvGraphicFramePr>
+                    <a:graphicFrameLocks xmlns:a="http://schemas.openxmlformats.org/drawingml/2006/main" noChangeAspect="1"/>
+                  </wp:cNvGraphicFramePr>
+                  <a:graphic xmlns:a="http://schemas.openxmlformats.org/drawingml/2006/main">
+                    <a:graphicData uri="http://schemas.openxmlformats.org/drawingml/2006/picture">
+                      <pic:pic xmlns:pic="http://schemas.openxmlformats.org/drawingml/2006/picture">
+                        <pic:nvPicPr>
+                          <pic:cNvPr id="0" name="Imagen 11"/>
+                          <pic:cNvPicPr>
+                            <a:picLocks noChangeAspect="1" noChangeArrowheads="1"/>
+                          </pic:cNvPicPr>
+                        </pic:nvPicPr>
+                        <pic:blipFill>
+                          <a:blip r:embed="rId22">
+                            <a:extLst>
+                              <a:ext uri="{28A0092B-C50C-407E-A947-70E740481C1C}">
+                                <a14:useLocalDpi xmlns:a14="http://schemas.microsoft.com/office/drawing/2010/main" val="0"/>
+                              </a:ext>
+                            </a:extLst>
+                          </a:blip>
+                          <a:srcRect/>
+                          <a:stretch>
+                            <a:fillRect/>
+                          </a:stretch>
+                        </pic:blipFill>
+                        <pic:spPr bwMode="auto">
+                          <a:xfrm>
+                            <a:off x="0" y="0"/>
+                            <a:ext cx="1612900" cy="323850"/>
+                          </a:xfrm>
+                          <a:prstGeom prst="rect">
+                            <a:avLst/>
+                          </a:prstGeom>
+                          <a:noFill/>
+                          <a:ln>
+                            <a:noFill/>
+                          </a:ln>
+                        </pic:spPr>
+                      </pic:pic>
+                    </a:graphicData>
+                  </a:graphic>
+                </wp:inline>
+              </w:drawing>
+            </w:r>
+          </w:p>
+          <w:p>
+            <w:pPr>
+              <w:pBdr>
+                <w:top w:val="none" w:sz="0" w:space="0" w:color="auto"/>
+                <w:left w:val="none" w:sz="0" w:space="0" w:color="auto"/>
+                <w:bottom w:val="none" w:sz="0" w:space="0" w:color="auto"/>
+                <w:right w:val="none" w:sz="0" w:space="0" w:color="auto"/>
+                <w:between w:val="none" w:sz="0" w:space="0" w:color="auto"/>
+              </w:pBdr>
+            </w:pPr>
+          </w:p>
+        </w:tc>
+      </w:tr>
+      <w:tr>
+        <w:tc>
+          <w:tcPr>
+            <w:tcW w:w="4509" w:type="dxa"/>
+          </w:tcPr>
+          <w:p>
+            <w:pPr>
+              <w:pBdr>
+                <w:top w:val="none" w:sz="0" w:space="0" w:color="auto"/>
+                <w:left w:val="none" w:sz="0" w:space="0" w:color="auto"/>
+                <w:bottom w:val="none" w:sz="0" w:space="0" w:color="auto"/>
+                <w:right w:val="none" w:sz="0" w:space="0" w:color="auto"/>
+                <w:between w:val="none" w:sz="0" w:space="0" w:color="auto"/>
+              </w:pBdr>
+            </w:pPr>
+            <w:proofErr w:type="spellStart"/>
+            <w:proofErr w:type="gramStart"/>
+            <w:r>
+              <w:rPr>
+                <w:sz w:val="24"/>
+              </w:rPr>
+              <w:t>buscarLibro</w:t>
+            </w:r>
+            <w:proofErr w:type="spellEnd"/>
+            <w:r>
+              <w:rPr>
+                <w:sz w:val="24"/>
+              </w:rPr>
+              <w:t>(</w:t>
+            </w:r>
+            <w:proofErr w:type="gramEnd"/>
+            <w:r>
+              <w:rPr>
+                <w:sz w:val="24"/>
+              </w:rPr>
+              <w:t>)</w:t>
+            </w:r>
+            <w:r>
+              <w:rPr>
+                <w:sz w:val="24"/>
+              </w:rPr>
+              <w:tab/>
+            </w:r>
+          </w:p>
+        </w:tc>
+        <w:tc>
+          <w:tcPr>
+            <w:tcW w:w="4510" w:type="dxa"/>
+          </w:tcPr>
+          <w:p>
+            <w:pPr>
+              <w:pBdr>
+                <w:top w:val="none" w:sz="0" w:space="0" w:color="auto"/>
+                <w:left w:val="none" w:sz="0" w:space="0" w:color="auto"/>
+                <w:bottom w:val="none" w:sz="0" w:space="0" w:color="auto"/>
+                <w:right w:val="none" w:sz="0" w:space="0" w:color="auto"/>
+                <w:between w:val="none" w:sz="0" w:space="0" w:color="auto"/>
+              </w:pBdr>
+            </w:pPr>
+            <w:r>
+              <w:rPr>
+                <w:noProof/>
+              </w:rPr>
+              <w:drawing>
+                <wp:inline distT="0" distB="0" distL="0" distR="0" wp14:anchorId="5AD95930" wp14:editId="5F3F5E54">
+                  <wp:extent cx="1619250" cy="330200"/>
+                  <wp:effectExtent l="0" t="0" r="0" b="0"/>
+                  <wp:docPr id="26" name="Imagen 26"/>
+                  <wp:cNvGraphicFramePr>
+                    <a:graphicFrameLocks xmlns:a="http://schemas.openxmlformats.org/drawingml/2006/main" noChangeAspect="1"/>
+                  </wp:cNvGraphicFramePr>
+                  <a:graphic xmlns:a="http://schemas.openxmlformats.org/drawingml/2006/main">
+                    <a:graphicData uri="http://schemas.openxmlformats.org/drawingml/2006/picture">
+                      <pic:pic xmlns:pic="http://schemas.openxmlformats.org/drawingml/2006/picture">
+                        <pic:nvPicPr>
+                          <pic:cNvPr id="0" name="Imagen 12"/>
+                          <pic:cNvPicPr>
+                            <a:picLocks noChangeAspect="1" noChangeArrowheads="1"/>
+                          </pic:cNvPicPr>
+                        </pic:nvPicPr>
+                        <pic:blipFill>
+                          <a:blip r:embed="rId23">
+                            <a:extLst>
+                              <a:ext uri="{28A0092B-C50C-407E-A947-70E740481C1C}">
+                                <a14:useLocalDpi xmlns:a14="http://schemas.microsoft.com/office/drawing/2010/main" val="0"/>
+                              </a:ext>
+                            </a:extLst>
+                          </a:blip>
+                          <a:srcRect/>
+                          <a:stretch>
+                            <a:fillRect/>
+                          </a:stretch>
+                        </pic:blipFill>
+                        <pic:spPr bwMode="auto">
+                          <a:xfrm>
+                            <a:off x="0" y="0"/>
+                            <a:ext cx="1619250" cy="330200"/>
+                          </a:xfrm>
+                          <a:prstGeom prst="rect">
+                            <a:avLst/>
+                          </a:prstGeom>
+                          <a:noFill/>
+                          <a:ln>
+                            <a:noFill/>
+                          </a:ln>
+                        </pic:spPr>
+                      </pic:pic>
+                    </a:graphicData>
+                  </a:graphic>
+                </wp:inline>
+              </w:drawing>
+            </w:r>
+          </w:p>
+          <w:p>
+            <w:pPr>
+              <w:pBdr>
+                <w:top w:val="none" w:sz="0" w:space="0" w:color="auto"/>
+                <w:left w:val="none" w:sz="0" w:space="0" w:color="auto"/>
+                <w:bottom w:val="none" w:sz="0" w:space="0" w:color="auto"/>
+                <w:right w:val="none" w:sz="0" w:space="0" w:color="auto"/>
+                <w:between w:val="none" w:sz="0" w:space="0" w:color="auto"/>
+              </w:pBdr>
+            </w:pPr>
+          </w:p>
+        </w:tc>
+      </w:tr>
+    </w:tbl>
     <w:p/>
     <w:p>
       <w:pPr>
-        <w:rPr>
-          <w:u w:val="single"/>
-        </w:rPr>
-      </w:pPr>
-      <w:r>
-        <w:rPr>
-          <w:u w:val="single"/>
-        </w:rPr>
-        <w:t xml:space="preserve"> Evaluación:</w:t>
-      </w:r>
-    </w:p>
-    <w:p>
-      <w:pPr>
-        <w:numPr>
-          <w:ilvl w:val="0"/>
-          <w:numId w:val="12"/>
-        </w:numPr>
-        <w:contextualSpacing/>
-      </w:pPr>
-      <w:r>
-        <w:t>No aceptable [0]: La complejidad ciclomática es mayor a 20.</w:t>
-      </w:r>
-    </w:p>
-    <w:p>
-      <w:pPr>
-        <w:numPr>
-          <w:ilvl w:val="0"/>
-          <w:numId w:val="12"/>
-        </w:numPr>
-        <w:contextualSpacing/>
-      </w:pPr>
-      <w:r>
-        <w:t>Medianamente aceptable [1]: La complejidad ciclomática es entre 11 y 20.</w:t>
-      </w:r>
-    </w:p>
-    <w:p>
-      <w:pPr>
-        <w:numPr>
-          <w:ilvl w:val="0"/>
-          <w:numId w:val="12"/>
-        </w:numPr>
-        <w:contextualSpacing/>
-      </w:pPr>
-      <w:r>
-        <w:t>Aceptable [2]: La complejidad ciclomática es menor o igual a 10.</w:t>
-      </w:r>
-    </w:p>
-    <w:p>
-      <w:pPr>
-        <w:rPr>
-          <w:shd w:val="clear" w:color="auto" w:fill="38761D"/>
-        </w:rPr>
-      </w:pPr>
+        <w:jc w:val="both"/>
+      </w:pPr>
+      <w:r>
+        <w:t>Para esto se analizó la Complejidad Ciclomática de los 50 métodos existentes en el software. Sólo se muestran los métodos más significativos del sistema.</w:t>
+      </w:r>
     </w:p>
     <w:p/>
     <w:p>
+      <w:pPr>
+        <w:rPr>
+          <w:shd w:val="clear" w:color="auto" w:fill="38761D"/>
+        </w:rPr>
+      </w:pPr>
+      <w:r>
+        <w:rPr>
+          <w:u w:val="single"/>
+        </w:rPr>
+        <w:t>Evaluación:</w:t>
+      </w:r>
       <w:r>
         <w:t xml:space="preserve"> </w:t>
       </w:r>
+      <w:r>
+        <w:t xml:space="preserve">Al existir métodos con complejidad ciclomática entre 11 y 20, la </w:t>
+      </w:r>
+      <w:r>
+        <w:rPr>
+          <w:b/>
+        </w:rPr>
+        <w:t xml:space="preserve">capacidad para ser modificado </w:t>
+      </w:r>
+      <w:r>
+        <w:t>es medianamente aceptable y suma 1 punto.</w:t>
+      </w:r>
+    </w:p>
+    <w:p/>
+    <w:p>
+      <w:r>
+        <w:t xml:space="preserve"> </w:t>
+      </w:r>
+      <w:bookmarkStart w:id="0" w:name="_GoBack"/>
+      <w:bookmarkEnd w:id="0"/>
     </w:p>
     <w:p>
       <w:pPr>
@@ -18024,6 +18729,14 @@
       </w:pPr>
     </w:p>
     <w:p>
+      <w:r>
+        <w:rPr>
+          <w:b/>
+        </w:rPr>
+        <w:t>Subtotal: 7 pts.</w:t>
+      </w:r>
+    </w:p>
+    <w:p>
       <w:pPr>
         <w:ind w:left="720" w:hanging="360"/>
         <w:rPr>
@@ -18120,8 +18833,6 @@
         <w:t>Capacidad que posee el software, para ayudar a los usuarios ante una determinada situación donde se necesite asistencia.</w:t>
       </w:r>
     </w:p>
-    <w:p/>
-    <w:p/>
     <w:p/>
     <w:p/>
     <w:p>
@@ -18232,7 +18943,7 @@
                     </pic:cNvPicPr>
                   </pic:nvPicPr>
                   <pic:blipFill>
-                    <a:blip r:embed="rId18">
+                    <a:blip r:embed="rId24">
                       <a:extLst>
                         <a:ext uri="{28A0092B-C50C-407E-A947-70E740481C1C}">
                           <a14:useLocalDpi xmlns:a14="http://schemas.microsoft.com/office/drawing/2010/main" val="0"/>
@@ -18307,7 +19018,7 @@
                     </pic:cNvPicPr>
                   </pic:nvPicPr>
                   <pic:blipFill>
-                    <a:blip r:embed="rId19">
+                    <a:blip r:embed="rId25">
                       <a:extLst>
                         <a:ext uri="{28A0092B-C50C-407E-A947-70E740481C1C}">
                           <a14:useLocalDpi xmlns:a14="http://schemas.microsoft.com/office/drawing/2010/main" val="0"/>
@@ -18412,7 +19123,7 @@
                     </pic:cNvPicPr>
                   </pic:nvPicPr>
                   <pic:blipFill>
-                    <a:blip r:embed="rId20" cstate="print">
+                    <a:blip r:embed="rId26" cstate="print">
                       <a:extLst>
                         <a:ext uri="{28A0092B-C50C-407E-A947-70E740481C1C}">
                           <a14:useLocalDpi xmlns:a14="http://schemas.microsoft.com/office/drawing/2010/main" val="0"/>
@@ -18527,11 +19238,7 @@
         <w:jc w:val="both"/>
       </w:pPr>
       <w:r>
-        <w:t xml:space="preserve">Para poder realizar esta prueba se le ha solicitado a un usuario sin conocimientos acerca del ámbito de IT que usara el software, comentándole brevemente que funciones podía realizar </w:t>
-      </w:r>
-      <w:r>
-        <w:lastRenderedPageBreak/>
-        <w:t>y aclarándole que disponía de un manual de usuario en caso de ser necesario. Luego de varios minutos investigando el software, el usuario no tuvo problemas para poder registrar libros, autores y editoriales como tampoco para realizar consultas.</w:t>
+        <w:t>Para poder realizar esta prueba se le ha solicitado a un usuario sin conocimientos acerca del ámbito de IT que usara el software, comentándole brevemente que funciones podía realizar y aclarándole que disponía de un manual de usuario en caso de ser necesario. Luego de varios minutos investigando el software, el usuario no tuvo problemas para poder registrar libros, autores y editoriales como tampoco para realizar consultas.</w:t>
       </w:r>
     </w:p>
     <w:p>
@@ -18561,24 +19268,10 @@
         <w:t xml:space="preserve"> capacidad para ser operado </w:t>
       </w:r>
       <w:r>
-        <w:t>es aceptable y suma 2 puntos.</w:t>
+        <w:t>es aceptable y suma 2 puntos</w:t>
       </w:r>
     </w:p>
-    <w:p>
-      <w:pPr>
-        <w:rPr>
-          <w:shd w:val="clear" w:color="auto" w:fill="38761D"/>
-        </w:rPr>
-      </w:pPr>
-    </w:p>
-    <w:p>
-      <w:pPr>
-        <w:rPr>
-          <w:sz w:val="26"/>
-          <w:szCs w:val="26"/>
-        </w:rPr>
-      </w:pPr>
-    </w:p>
+    <w:p/>
     <w:p>
       <w:pPr>
         <w:numPr>
@@ -18671,7 +19364,7 @@
                     </pic:cNvPicPr>
                   </pic:nvPicPr>
                   <pic:blipFill>
-                    <a:blip r:embed="rId21">
+                    <a:blip r:embed="rId27">
                       <a:extLst>
                         <a:ext uri="{28A0092B-C50C-407E-A947-70E740481C1C}">
                           <a14:useLocalDpi xmlns:a14="http://schemas.microsoft.com/office/drawing/2010/main" val="0"/>
@@ -18740,7 +19433,7 @@
                     </pic:cNvPicPr>
                   </pic:nvPicPr>
                   <pic:blipFill>
-                    <a:blip r:embed="rId22">
+                    <a:blip r:embed="rId28">
                       <a:extLst>
                         <a:ext uri="{28A0092B-C50C-407E-A947-70E740481C1C}">
                           <a14:useLocalDpi xmlns:a14="http://schemas.microsoft.com/office/drawing/2010/main" val="0"/>
@@ -18827,9 +19520,15 @@
       </w:r>
     </w:p>
     <w:p/>
-    <w:p/>
-    <w:p/>
-    <w:p/>
+    <w:p>
+      <w:r>
+        <w:rPr>
+          <w:b/>
+        </w:rPr>
+        <w:lastRenderedPageBreak/>
+        <w:t>Subtotal: 8 pts.</w:t>
+      </w:r>
+    </w:p>
     <w:p/>
     <w:p>
       <w:pPr>
@@ -18927,77 +19626,220 @@
           <w:shd w:val="clear" w:color="auto" w:fill="38761D"/>
         </w:rPr>
       </w:pPr>
+      <w:r>
+        <w:rPr>
+          <w:noProof/>
+          <w:u w:val="single"/>
+          <w:shd w:val="clear" w:color="auto" w:fill="38761D"/>
+        </w:rPr>
+        <w:drawing>
+          <wp:inline distT="0" distB="0" distL="0" distR="0">
+            <wp:extent cx="5730875" cy="3221355"/>
+            <wp:effectExtent l="0" t="0" r="3175" b="0"/>
+            <wp:docPr id="12" name="Imagen 12" descr="C:\Users\ClaudioSaccella\AppData\Local\Microsoft\Windows\INetCache\Content.Word\sswindows.png"/>
+            <wp:cNvGraphicFramePr>
+              <a:graphicFrameLocks xmlns:a="http://schemas.openxmlformats.org/drawingml/2006/main" noChangeAspect="1"/>
+            </wp:cNvGraphicFramePr>
+            <a:graphic xmlns:a="http://schemas.openxmlformats.org/drawingml/2006/main">
+              <a:graphicData uri="http://schemas.openxmlformats.org/drawingml/2006/picture">
+                <pic:pic xmlns:pic="http://schemas.openxmlformats.org/drawingml/2006/picture">
+                  <pic:nvPicPr>
+                    <pic:cNvPr id="0" name="Picture 1" descr="C:\Users\ClaudioSaccella\AppData\Local\Microsoft\Windows\INetCache\Content.Word\sswindows.png"/>
+                    <pic:cNvPicPr>
+                      <a:picLocks noChangeAspect="1" noChangeArrowheads="1"/>
+                    </pic:cNvPicPr>
+                  </pic:nvPicPr>
+                  <pic:blipFill>
+                    <a:blip r:embed="rId29" cstate="print">
+                      <a:extLst>
+                        <a:ext uri="{28A0092B-C50C-407E-A947-70E740481C1C}">
+                          <a14:useLocalDpi xmlns:a14="http://schemas.microsoft.com/office/drawing/2010/main" val="0"/>
+                        </a:ext>
+                      </a:extLst>
+                    </a:blip>
+                    <a:srcRect/>
+                    <a:stretch>
+                      <a:fillRect/>
+                    </a:stretch>
+                  </pic:blipFill>
+                  <pic:spPr bwMode="auto">
+                    <a:xfrm>
+                      <a:off x="0" y="0"/>
+                      <a:ext cx="5730875" cy="3221355"/>
+                    </a:xfrm>
+                    <a:prstGeom prst="rect">
+                      <a:avLst/>
+                    </a:prstGeom>
+                    <a:noFill/>
+                    <a:ln>
+                      <a:noFill/>
+                    </a:ln>
+                  </pic:spPr>
+                </pic:pic>
+              </a:graphicData>
+            </a:graphic>
+          </wp:inline>
+        </w:drawing>
+      </w:r>
     </w:p>
     <w:p>
       <w:pPr>
         <w:rPr>
           <w:u w:val="single"/>
-        </w:rPr>
-      </w:pPr>
-      <w:r>
-        <w:rPr>
+          <w:shd w:val="clear" w:color="auto" w:fill="38761D"/>
+        </w:rPr>
+      </w:pPr>
+      <w:r>
+        <w:rPr>
+          <w:noProof/>
           <w:u w:val="single"/>
-        </w:rPr>
-        <w:t xml:space="preserve"> Evaluación:</w:t>
+          <w:shd w:val="clear" w:color="auto" w:fill="38761D"/>
+        </w:rPr>
+        <w:lastRenderedPageBreak/>
+        <w:drawing>
+          <wp:inline distT="0" distB="0" distL="0" distR="0">
+            <wp:extent cx="5730875" cy="4582795"/>
+            <wp:effectExtent l="0" t="0" r="3175" b="8255"/>
+            <wp:docPr id="17" name="Imagen 17" descr="C:\Users\ClaudioSaccella\AppData\Local\Microsoft\Windows\INetCache\Content.Word\ssubuntu.png"/>
+            <wp:cNvGraphicFramePr>
+              <a:graphicFrameLocks xmlns:a="http://schemas.openxmlformats.org/drawingml/2006/main" noChangeAspect="1"/>
+            </wp:cNvGraphicFramePr>
+            <a:graphic xmlns:a="http://schemas.openxmlformats.org/drawingml/2006/main">
+              <a:graphicData uri="http://schemas.openxmlformats.org/drawingml/2006/picture">
+                <pic:pic xmlns:pic="http://schemas.openxmlformats.org/drawingml/2006/picture">
+                  <pic:nvPicPr>
+                    <pic:cNvPr id="0" name="Picture 2" descr="C:\Users\ClaudioSaccella\AppData\Local\Microsoft\Windows\INetCache\Content.Word\ssubuntu.png"/>
+                    <pic:cNvPicPr>
+                      <a:picLocks noChangeAspect="1" noChangeArrowheads="1"/>
+                    </pic:cNvPicPr>
+                  </pic:nvPicPr>
+                  <pic:blipFill>
+                    <a:blip r:embed="rId30">
+                      <a:extLst>
+                        <a:ext uri="{28A0092B-C50C-407E-A947-70E740481C1C}">
+                          <a14:useLocalDpi xmlns:a14="http://schemas.microsoft.com/office/drawing/2010/main" val="0"/>
+                        </a:ext>
+                      </a:extLst>
+                    </a:blip>
+                    <a:srcRect/>
+                    <a:stretch>
+                      <a:fillRect/>
+                    </a:stretch>
+                  </pic:blipFill>
+                  <pic:spPr bwMode="auto">
+                    <a:xfrm>
+                      <a:off x="0" y="0"/>
+                      <a:ext cx="5730875" cy="4582795"/>
+                    </a:xfrm>
+                    <a:prstGeom prst="rect">
+                      <a:avLst/>
+                    </a:prstGeom>
+                    <a:noFill/>
+                    <a:ln>
+                      <a:noFill/>
+                    </a:ln>
+                  </pic:spPr>
+                </pic:pic>
+              </a:graphicData>
+            </a:graphic>
+          </wp:inline>
+        </w:drawing>
       </w:r>
     </w:p>
     <w:p>
       <w:pPr>
-        <w:numPr>
-          <w:ilvl w:val="0"/>
-          <w:numId w:val="12"/>
-        </w:numPr>
-        <w:contextualSpacing/>
-      </w:pPr>
-      <w:r>
-        <w:t>No aceptable [0]: El software solo es compatible con 1 sistema operativo en concreto.</w:t>
+        <w:rPr>
+          <w:u w:val="single"/>
+          <w:shd w:val="clear" w:color="auto" w:fill="38761D"/>
+        </w:rPr>
+      </w:pPr>
+      <w:r>
+        <w:rPr>
+          <w:noProof/>
+          <w:u w:val="single"/>
+          <w:shd w:val="clear" w:color="auto" w:fill="38761D"/>
+        </w:rPr>
+        <w:drawing>
+          <wp:inline distT="0" distB="0" distL="0" distR="0">
+            <wp:extent cx="5730875" cy="3583305"/>
+            <wp:effectExtent l="0" t="0" r="3175" b="0"/>
+            <wp:docPr id="24" name="Imagen 24" descr="C:\Users\ClaudioSaccella\AppData\Local\Microsoft\Windows\INetCache\Content.Word\ssmac.png"/>
+            <wp:cNvGraphicFramePr>
+              <a:graphicFrameLocks xmlns:a="http://schemas.openxmlformats.org/drawingml/2006/main" noChangeAspect="1"/>
+            </wp:cNvGraphicFramePr>
+            <a:graphic xmlns:a="http://schemas.openxmlformats.org/drawingml/2006/main">
+              <a:graphicData uri="http://schemas.openxmlformats.org/drawingml/2006/picture">
+                <pic:pic xmlns:pic="http://schemas.openxmlformats.org/drawingml/2006/picture">
+                  <pic:nvPicPr>
+                    <pic:cNvPr id="0" name="Picture 3" descr="C:\Users\ClaudioSaccella\AppData\Local\Microsoft\Windows\INetCache\Content.Word\ssmac.png"/>
+                    <pic:cNvPicPr>
+                      <a:picLocks noChangeAspect="1" noChangeArrowheads="1"/>
+                    </pic:cNvPicPr>
+                  </pic:nvPicPr>
+                  <pic:blipFill>
+                    <a:blip r:embed="rId31" cstate="print">
+                      <a:extLst>
+                        <a:ext uri="{28A0092B-C50C-407E-A947-70E740481C1C}">
+                          <a14:useLocalDpi xmlns:a14="http://schemas.microsoft.com/office/drawing/2010/main" val="0"/>
+                        </a:ext>
+                      </a:extLst>
+                    </a:blip>
+                    <a:srcRect/>
+                    <a:stretch>
+                      <a:fillRect/>
+                    </a:stretch>
+                  </pic:blipFill>
+                  <pic:spPr bwMode="auto">
+                    <a:xfrm>
+                      <a:off x="0" y="0"/>
+                      <a:ext cx="5730875" cy="3583305"/>
+                    </a:xfrm>
+                    <a:prstGeom prst="rect">
+                      <a:avLst/>
+                    </a:prstGeom>
+                    <a:noFill/>
+                    <a:ln>
+                      <a:noFill/>
+                    </a:ln>
+                  </pic:spPr>
+                </pic:pic>
+              </a:graphicData>
+            </a:graphic>
+          </wp:inline>
+        </w:drawing>
       </w:r>
     </w:p>
     <w:p>
       <w:pPr>
-        <w:numPr>
-          <w:ilvl w:val="0"/>
-          <w:numId w:val="12"/>
-        </w:numPr>
-        <w:contextualSpacing/>
-      </w:pPr>
-      <w:r>
-        <w:t>Medianamente aceptable [2]: El softw</w:t>
-      </w:r>
-      <w:r>
-        <w:t xml:space="preserve">are es </w:t>
-      </w:r>
-      <w:r>
-        <w:t>compatible con 2 sistemas operativos.</w:t>
-      </w:r>
+        <w:rPr>
+          <w:u w:val="single"/>
+          <w:shd w:val="clear" w:color="auto" w:fill="38761D"/>
+        </w:rPr>
+      </w:pPr>
     </w:p>
     <w:p>
-      <w:pPr>
-        <w:numPr>
-          <w:ilvl w:val="0"/>
-          <w:numId w:val="12"/>
-        </w:numPr>
-        <w:contextualSpacing/>
-      </w:pPr>
-      <w:r>
-        <w:t xml:space="preserve">Aceptable [4]: El software </w:t>
-      </w:r>
-      <w:r>
-        <w:t>es</w:t>
-      </w:r>
-      <w:r>
-        <w:t xml:space="preserve"> compatible con 3 o más sistemas operativos.</w:t>
+      <w:r>
+        <w:rPr>
+          <w:u w:val="single"/>
+        </w:rPr>
+        <w:t>Evaluación:</w:t>
+      </w:r>
+      <w:r>
+        <w:t xml:space="preserve"> Al ser compatible con 3 o más sistemas operativos, la </w:t>
+      </w:r>
+      <w:r>
+        <w:rPr>
+          <w:b/>
+        </w:rPr>
+        <w:t>adaptabilidad</w:t>
+      </w:r>
+      <w:r>
+        <w:t xml:space="preserve"> es aceptable y suma 4 puntos.</w:t>
       </w:r>
     </w:p>
     <w:p>
-      <w:pPr>
-        <w:rPr>
-          <w:shd w:val="clear" w:color="auto" w:fill="38761D"/>
-        </w:rPr>
-      </w:pPr>
-    </w:p>
-    <w:p>
-      <w:r>
+      <w:r>
+        <w:lastRenderedPageBreak/>
         <w:t xml:space="preserve"> </w:t>
       </w:r>
     </w:p>
@@ -19069,7 +19911,7 @@
                     <pic:cNvPicPr/>
                   </pic:nvPicPr>
                   <pic:blipFill>
-                    <a:blip r:embed="rId23">
+                    <a:blip r:embed="rId32">
                       <a:extLst>
                         <a:ext uri="{28A0092B-C50C-407E-A947-70E740481C1C}">
                           <a14:useLocalDpi xmlns:a14="http://schemas.microsoft.com/office/drawing/2010/main" val="0"/>
@@ -19121,7 +19963,7 @@
                     <pic:cNvPicPr/>
                   </pic:nvPicPr>
                   <pic:blipFill>
-                    <a:blip r:embed="rId24">
+                    <a:blip r:embed="rId33">
                       <a:extLst>
                         <a:ext uri="{28A0092B-C50C-407E-A947-70E740481C1C}">
                           <a14:useLocalDpi xmlns:a14="http://schemas.microsoft.com/office/drawing/2010/main" val="0"/>
@@ -19172,7 +20014,7 @@
                     <pic:cNvPicPr/>
                   </pic:nvPicPr>
                   <pic:blipFill>
-                    <a:blip r:embed="rId25">
+                    <a:blip r:embed="rId34">
                       <a:extLst>
                         <a:ext uri="{28A0092B-C50C-407E-A947-70E740481C1C}">
                           <a14:useLocalDpi xmlns:a14="http://schemas.microsoft.com/office/drawing/2010/main" val="0"/>
@@ -19206,8 +20048,6 @@
       <w:r>
         <w:t xml:space="preserve"> </w:t>
       </w:r>
-      <w:bookmarkStart w:id="0" w:name="_GoBack"/>
-      <w:bookmarkEnd w:id="0"/>
       <w:r>
         <w:rPr>
           <w:noProof/>
@@ -19226,7 +20066,7 @@
                     <pic:cNvPicPr/>
                   </pic:nvPicPr>
                   <pic:blipFill>
-                    <a:blip r:embed="rId26">
+                    <a:blip r:embed="rId35">
                       <a:extLst>
                         <a:ext uri="{28A0092B-C50C-407E-A947-70E740481C1C}">
                           <a14:useLocalDpi xmlns:a14="http://schemas.microsoft.com/office/drawing/2010/main" val="0"/>
@@ -19266,6 +20106,12 @@
       </w:pPr>
     </w:p>
     <w:p>
+      <w:pPr>
+        <w:rPr>
+          <w:sz w:val="32"/>
+          <w:szCs w:val="32"/>
+        </w:rPr>
+      </w:pPr>
       <w:r>
         <w:rPr>
           <w:u w:val="single"/>
@@ -19286,37 +20132,145 @@
       </w:r>
     </w:p>
     <w:p>
-      <w:pPr>
-        <w:rPr>
-          <w:sz w:val="32"/>
-          <w:szCs w:val="32"/>
-        </w:rPr>
-      </w:pPr>
+      <w:proofErr w:type="spellStart"/>
+      <w:r>
+        <w:rPr>
+          <w:b/>
+        </w:rPr>
+        <w:t>Subcaracteristica</w:t>
+      </w:r>
+      <w:proofErr w:type="spellEnd"/>
+      <w:r>
+        <w:rPr>
+          <w:b/>
+        </w:rPr>
+        <w:t xml:space="preserve"> Ponderada:</w:t>
+      </w:r>
+      <w:r>
+        <w:t xml:space="preserve"> </w:t>
+      </w:r>
+      <w:r>
+        <w:rPr>
+          <w:sz w:val="26"/>
+          <w:szCs w:val="26"/>
+        </w:rPr>
+        <w:t>Adaptabilidad</w:t>
+      </w:r>
+      <w:r>
+        <w:t>.</w:t>
+      </w:r>
+    </w:p>
+    <w:p/>
+    <w:p>
+      <w:pPr>
+        <w:pBdr>
+          <w:bottom w:val="single" w:sz="4" w:space="1" w:color="auto"/>
+        </w:pBdr>
+        <w:rPr>
+          <w:b/>
+        </w:rPr>
+      </w:pPr>
+      <w:r>
+        <w:rPr>
+          <w:b/>
+        </w:rPr>
+        <w:t>Subtotal: 6 pts.</w:t>
+      </w:r>
     </w:p>
     <w:p>
-      <w:r>
+      <w:pPr>
+        <w:pBdr>
+          <w:bottom w:val="single" w:sz="4" w:space="1" w:color="auto"/>
+        </w:pBdr>
         <w:rPr>
           <w:b/>
         </w:rPr>
-        <w:t>Subcaracteristica Ponderada:</w:t>
-      </w:r>
-      <w:r>
-        <w:t xml:space="preserve"> </w:t>
-      </w:r>
-      <w:r>
-        <w:rPr>
-          <w:sz w:val="26"/>
-          <w:szCs w:val="26"/>
-        </w:rPr>
-        <w:t>Adaptabilidad</w:t>
-      </w:r>
-      <w:r>
-        <w:t>.</w:t>
+      </w:pPr>
+    </w:p>
+    <w:p/>
+    <w:p>
+      <w:pPr>
+        <w:ind w:firstLine="720"/>
+        <w:jc w:val="both"/>
+      </w:pPr>
+      <w:r>
+        <w:t xml:space="preserve">Finalmente se ejecuta el algoritmo de calidad con los datos tomados, y obtenemos que nuestro software cumple con el modelo de calidad, sumando un puntaje total de </w:t>
+      </w:r>
+      <w:r>
+        <w:t xml:space="preserve">39 puntos sobre 42 posibles. Y al tener cada característica su </w:t>
+      </w:r>
+      <w:proofErr w:type="spellStart"/>
+      <w:r>
+        <w:t>subcaracterística</w:t>
+      </w:r>
+      <w:proofErr w:type="spellEnd"/>
+      <w:r>
+        <w:t xml:space="preserve"> ponderada en aceptable, el resultado final del algoritmo es satisfactorio.</w:t>
+      </w:r>
+    </w:p>
+    <w:p>
+      <w:pPr>
+        <w:ind w:firstLine="720"/>
+        <w:jc w:val="center"/>
+      </w:pPr>
+      <w:r>
+        <w:rPr>
+          <w:noProof/>
+        </w:rPr>
+        <w:lastRenderedPageBreak/>
+        <w:drawing>
+          <wp:inline distT="0" distB="0" distL="0" distR="0">
+            <wp:extent cx="3949700" cy="4269354"/>
+            <wp:effectExtent l="0" t="0" r="0" b="0"/>
+            <wp:docPr id="25" name="Imagen 25" descr="C:\Users\ClaudioSaccella\AppData\Local\Microsoft\Windows\INetCache\Content.Word\alg calidad.png"/>
+            <wp:cNvGraphicFramePr>
+              <a:graphicFrameLocks xmlns:a="http://schemas.openxmlformats.org/drawingml/2006/main" noChangeAspect="1"/>
+            </wp:cNvGraphicFramePr>
+            <a:graphic xmlns:a="http://schemas.openxmlformats.org/drawingml/2006/main">
+              <a:graphicData uri="http://schemas.openxmlformats.org/drawingml/2006/picture">
+                <pic:pic xmlns:pic="http://schemas.openxmlformats.org/drawingml/2006/picture">
+                  <pic:nvPicPr>
+                    <pic:cNvPr id="0" name="Picture 4" descr="C:\Users\ClaudioSaccella\AppData\Local\Microsoft\Windows\INetCache\Content.Word\alg calidad.png"/>
+                    <pic:cNvPicPr>
+                      <a:picLocks noChangeAspect="1" noChangeArrowheads="1"/>
+                    </pic:cNvPicPr>
+                  </pic:nvPicPr>
+                  <pic:blipFill>
+                    <a:blip r:embed="rId36" cstate="print">
+                      <a:extLst>
+                        <a:ext uri="{28A0092B-C50C-407E-A947-70E740481C1C}">
+                          <a14:useLocalDpi xmlns:a14="http://schemas.microsoft.com/office/drawing/2010/main" val="0"/>
+                        </a:ext>
+                      </a:extLst>
+                    </a:blip>
+                    <a:srcRect/>
+                    <a:stretch>
+                      <a:fillRect/>
+                    </a:stretch>
+                  </pic:blipFill>
+                  <pic:spPr bwMode="auto">
+                    <a:xfrm>
+                      <a:off x="0" y="0"/>
+                      <a:ext cx="3954911" cy="4274986"/>
+                    </a:xfrm>
+                    <a:prstGeom prst="rect">
+                      <a:avLst/>
+                    </a:prstGeom>
+                    <a:noFill/>
+                    <a:ln>
+                      <a:noFill/>
+                    </a:ln>
+                  </pic:spPr>
+                </pic:pic>
+              </a:graphicData>
+            </a:graphic>
+          </wp:inline>
+        </w:drawing>
       </w:r>
     </w:p>
     <w:sectPr>
-      <w:footerReference w:type="default" r:id="rId27"/>
-      <w:footerReference w:type="first" r:id="rId28"/>
+      <w:footerReference w:type="default" r:id="rId37"/>
+      <w:footerReference w:type="first" r:id="rId38"/>
       <w:pgSz w:w="11909" w:h="16834"/>
       <w:pgMar w:top="1440" w:right="1440" w:bottom="1440" w:left="1440" w:header="0" w:footer="720" w:gutter="0"/>
       <w:pgNumType w:start="0"/>
@@ -19371,7 +20325,7 @@
       <w:rPr>
         <w:noProof/>
       </w:rPr>
-      <w:t>11</w:t>
+      <w:t>8</w:t>
     </w:r>
     <w:r>
       <w:fldChar w:fldCharType="end"/>
@@ -22244,6 +23198,7 @@
   <w:style w:type="character" w:default="1" w:styleId="Fuentedeprrafopredeter">
     <w:name w:val="Default Paragraph Font"/>
     <w:uiPriority w:val="1"/>
+    <w:semiHidden/>
     <w:unhideWhenUsed/>
   </w:style>
   <w:style w:type="table" w:default="1" w:styleId="Tablanormal">
@@ -22471,6 +23426,25 @@
         <w:shd w:val="clear" w:color="auto" w:fill="EDEDED" w:themeFill="accent3" w:themeFillTint="33"/>
       </w:tcPr>
     </w:tblStylePr>
+  </w:style>
+  <w:style w:type="table" w:styleId="Tablaconcuadrcula">
+    <w:name w:val="Table Grid"/>
+    <w:basedOn w:val="Tablanormal"/>
+    <w:uiPriority w:val="39"/>
+    <w:rsid w:val="002D5858"/>
+    <w:pPr>
+      <w:spacing w:line="240" w:lineRule="auto"/>
+    </w:pPr>
+    <w:tblPr>
+      <w:tblBorders>
+        <w:top w:val="single" w:sz="4" w:space="0" w:color="auto"/>
+        <w:left w:val="single" w:sz="4" w:space="0" w:color="auto"/>
+        <w:bottom w:val="single" w:sz="4" w:space="0" w:color="auto"/>
+        <w:right w:val="single" w:sz="4" w:space="0" w:color="auto"/>
+        <w:insideH w:val="single" w:sz="4" w:space="0" w:color="auto"/>
+        <w:insideV w:val="single" w:sz="4" w:space="0" w:color="auto"/>
+      </w:tblBorders>
+    </w:tblPr>
   </w:style>
 </w:styles>
 </file>

</xml_diff>